<commit_message>
execline functions connect/disconnect broadened to Java and Python exec_lescript Doc updates
</commit_message>
<xml_diff>
--- a/MasterFiles/Documentation/LEonard User Manual.docx
+++ b/MasterFiles/Documentation/LEonard User Manual.docx
@@ -15418,6 +15418,82 @@
       </w:r>
       <w:proofErr w:type="gramStart"/>
       <w:r>
+        <w:t>lescript</w:t>
+      </w:r>
+      <w:proofErr w:type="spellEnd"/>
+      <w:r>
+        <w:t>(</w:t>
+      </w:r>
+      <w:proofErr w:type="gramEnd"/>
+      <w:r>
+        <w:t>string filename)</w:t>
+      </w:r>
+      <w:r>
+        <w:t xml:space="preserve"> </w:t>
+      </w:r>
+      <w:r>
+        <w:fldChar w:fldCharType="begin"/>
+      </w:r>
+      <w:r>
+        <w:instrText xml:space="preserve"> XE "</w:instrText>
+      </w:r>
+      <w:proofErr w:type="spellStart"/>
+      <w:r>
+        <w:instrText>LElib.language:exec_</w:instrText>
+      </w:r>
+      <w:r>
+        <w:instrText>lescript</w:instrText>
+      </w:r>
+      <w:proofErr w:type="spellEnd"/>
+      <w:r>
+        <w:instrText>"</w:instrText>
+      </w:r>
+      <w:r>
+        <w:fldChar w:fldCharType="end"/>
+      </w:r>
+    </w:p>
+    <w:p>
+      <w:pPr>
+        <w:rPr>
+          <w:lang w:val="en-US"/>
+        </w:rPr>
+      </w:pPr>
+      <w:r>
+        <w:rPr>
+          <w:lang w:val="en-US"/>
+        </w:rPr>
+        <w:t xml:space="preserve">This command loads an entire </w:t>
+      </w:r>
+      <w:r>
+        <w:rPr>
+          <w:lang w:val="en-US"/>
+        </w:rPr>
+        <w:t>LEScript Sequence</w:t>
+      </w:r>
+      <w:r>
+        <w:rPr>
+          <w:lang w:val="en-US"/>
+        </w:rPr>
+        <w:t xml:space="preserve"> and executes </w:t>
+      </w:r>
+      <w:r>
+        <w:rPr>
+          <w:lang w:val="en-US"/>
+        </w:rPr>
+        <w:t>all lines sequentially. Recommended only for setup purposes to set variables. Should not try to execute long operations like robot moves, but it will if you ask it to!</w:t>
+      </w:r>
+    </w:p>
+    <w:p>
+      <w:pPr>
+        <w:pStyle w:val="Heading4"/>
+      </w:pPr>
+      <w:proofErr w:type="spellStart"/>
+      <w:r>
+        <w:lastRenderedPageBreak/>
+        <w:t>exec_</w:t>
+      </w:r>
+      <w:proofErr w:type="gramStart"/>
+      <w:r>
         <w:t>java</w:t>
       </w:r>
       <w:proofErr w:type="spellEnd"/>
@@ -15474,7 +15550,6 @@
       </w:pPr>
       <w:proofErr w:type="spellStart"/>
       <w:r>
-        <w:lastRenderedPageBreak/>
         <w:t>exec_</w:t>
       </w:r>
       <w:proofErr w:type="gramStart"/>
@@ -15535,6 +15610,204 @@
           <w:lang w:val="en-US"/>
         </w:rPr>
         <w:t xml:space="preserve"> test area does.</w:t>
+      </w:r>
+    </w:p>
+    <w:p>
+      <w:pPr>
+        <w:pStyle w:val="Heading4"/>
+      </w:pPr>
+      <w:proofErr w:type="spellStart"/>
+      <w:r>
+        <w:t>exec</w:t>
+      </w:r>
+      <w:r>
+        <w:t>line</w:t>
+      </w:r>
+      <w:r>
+        <w:t>_</w:t>
+      </w:r>
+      <w:proofErr w:type="gramStart"/>
+      <w:r>
+        <w:t>lescript</w:t>
+      </w:r>
+      <w:proofErr w:type="spellEnd"/>
+      <w:r>
+        <w:t>(</w:t>
+      </w:r>
+      <w:proofErr w:type="gramEnd"/>
+      <w:r>
+        <w:t xml:space="preserve">string </w:t>
+      </w:r>
+      <w:r>
+        <w:t>line</w:t>
+      </w:r>
+      <w:r>
+        <w:t>)</w:t>
+      </w:r>
+      <w:r>
+        <w:t xml:space="preserve"> </w:t>
+      </w:r>
+      <w:r>
+        <w:fldChar w:fldCharType="begin"/>
+      </w:r>
+      <w:r>
+        <w:instrText xml:space="preserve"> XE "LElib.language:exec</w:instrText>
+      </w:r>
+      <w:r>
+        <w:instrText>line</w:instrText>
+      </w:r>
+      <w:r>
+        <w:instrText>_</w:instrText>
+      </w:r>
+      <w:r>
+        <w:instrText>lescript</w:instrText>
+      </w:r>
+      <w:r>
+        <w:instrText>"</w:instrText>
+      </w:r>
+      <w:r>
+        <w:fldChar w:fldCharType="end"/>
+      </w:r>
+    </w:p>
+    <w:p>
+      <w:pPr>
+        <w:rPr>
+          <w:lang w:val="en-US"/>
+        </w:rPr>
+      </w:pPr>
+      <w:r>
+        <w:rPr>
+          <w:lang w:val="en-US"/>
+        </w:rPr>
+        <w:t>This function can be used if you just want to execute one line of LEScript regardless of what language is selected.</w:t>
+      </w:r>
+    </w:p>
+    <w:p>
+      <w:pPr>
+        <w:pStyle w:val="Heading4"/>
+      </w:pPr>
+      <w:proofErr w:type="spellStart"/>
+      <w:r>
+        <w:t>execline_</w:t>
+      </w:r>
+      <w:proofErr w:type="gramStart"/>
+      <w:r>
+        <w:t>java</w:t>
+      </w:r>
+      <w:proofErr w:type="spellEnd"/>
+      <w:r>
+        <w:t>(</w:t>
+      </w:r>
+      <w:proofErr w:type="gramEnd"/>
+      <w:r>
+        <w:t>string line)</w:t>
+      </w:r>
+      <w:r>
+        <w:t xml:space="preserve"> </w:t>
+      </w:r>
+      <w:r>
+        <w:fldChar w:fldCharType="begin"/>
+      </w:r>
+      <w:r>
+        <w:instrText xml:space="preserve"> XE "LElib.language:exec</w:instrText>
+      </w:r>
+      <w:r>
+        <w:instrText>line_java</w:instrText>
+      </w:r>
+      <w:r>
+        <w:instrText>"</w:instrText>
+      </w:r>
+      <w:r>
+        <w:fldChar w:fldCharType="end"/>
+      </w:r>
+    </w:p>
+    <w:p>
+      <w:pPr>
+        <w:rPr>
+          <w:lang w:val="en-US"/>
+        </w:rPr>
+      </w:pPr>
+      <w:r>
+        <w:rPr>
+          <w:lang w:val="en-US"/>
+        </w:rPr>
+        <w:t xml:space="preserve">This function can be used if you just want to execute one </w:t>
+      </w:r>
+      <w:r>
+        <w:rPr>
+          <w:lang w:val="en-US"/>
+        </w:rPr>
+        <w:t xml:space="preserve">line of Java </w:t>
+      </w:r>
+      <w:r>
+        <w:rPr>
+          <w:lang w:val="en-US"/>
+        </w:rPr>
+        <w:t>regardless of what language is selected.</w:t>
+      </w:r>
+    </w:p>
+    <w:p>
+      <w:pPr>
+        <w:pStyle w:val="Heading4"/>
+      </w:pPr>
+      <w:proofErr w:type="spellStart"/>
+      <w:r>
+        <w:t>execline_</w:t>
+      </w:r>
+      <w:proofErr w:type="gramStart"/>
+      <w:r>
+        <w:t>python</w:t>
+      </w:r>
+      <w:proofErr w:type="spellEnd"/>
+      <w:r>
+        <w:t>(</w:t>
+      </w:r>
+      <w:proofErr w:type="gramEnd"/>
+      <w:r>
+        <w:t>string line)</w:t>
+      </w:r>
+      <w:r>
+        <w:t xml:space="preserve"> </w:t>
+      </w:r>
+      <w:r>
+        <w:fldChar w:fldCharType="begin"/>
+      </w:r>
+      <w:r>
+        <w:instrText xml:space="preserve"> XE "LElib.language:exec</w:instrText>
+      </w:r>
+      <w:r>
+        <w:instrText>line</w:instrText>
+      </w:r>
+      <w:r>
+        <w:instrText>_python"</w:instrText>
+      </w:r>
+      <w:r>
+        <w:fldChar w:fldCharType="end"/>
+      </w:r>
+    </w:p>
+    <w:p>
+      <w:pPr>
+        <w:rPr>
+          <w:lang w:val="en-US"/>
+        </w:rPr>
+      </w:pPr>
+      <w:r>
+        <w:rPr>
+          <w:lang w:val="en-US"/>
+        </w:rPr>
+        <w:t xml:space="preserve">This function can be used if you just want to execute one </w:t>
+      </w:r>
+      <w:r>
+        <w:rPr>
+          <w:lang w:val="en-US"/>
+        </w:rPr>
+        <w:t>line of Python</w:t>
+      </w:r>
+      <w:r>
+        <w:rPr>
+          <w:lang w:val="en-US"/>
+        </w:rPr>
+        <w:t xml:space="preserve"> line regardless of what language is selected.</w:t>
       </w:r>
     </w:p>
     <w:p>
@@ -15805,6 +16078,7 @@
     </w:p>
     <w:p>
       <w:r>
+        <w:lastRenderedPageBreak/>
         <w:t>You can also use</w:t>
       </w:r>
       <w:r>
@@ -16299,7 +16573,6 @@
     </w:tbl>
     <w:p>
       <w:r>
-        <w:lastRenderedPageBreak/>
         <w:t xml:space="preserve">LEScript doesn’t have direct access to the powerful random number facilities of Java or Python. We suggest you use them, but for a basic capability from native LEScript we have </w:t>
       </w:r>
       <w:proofErr w:type="spellStart"/>
@@ -16689,6 +16962,7 @@
       </w:pPr>
       <w:bookmarkStart w:id="86" w:name="_Toc119334763"/>
       <w:r>
+        <w:lastRenderedPageBreak/>
         <w:t xml:space="preserve">string </w:t>
       </w:r>
       <w:proofErr w:type="spellStart"/>
@@ -17174,7 +17448,6 @@
         <w:rPr>
           <w:lang w:val="en-US"/>
         </w:rPr>
-        <w:lastRenderedPageBreak/>
         <w:t>LElib.console</w:t>
       </w:r>
       <w:proofErr w:type="spellEnd"/>
@@ -17719,6 +17992,7 @@
         <w:rPr>
           <w:lang w:val="en-US"/>
         </w:rPr>
+        <w:lastRenderedPageBreak/>
         <w:t>l</w:t>
       </w:r>
       <w:r>
@@ -17893,7 +18167,6 @@
       </w:pPr>
       <w:bookmarkStart w:id="98" w:name="_Toc119334779"/>
       <w:r>
-        <w:lastRenderedPageBreak/>
         <w:t>comments</w:t>
       </w:r>
       <w:bookmarkEnd w:id="98"/>
@@ -17993,10 +18266,7 @@
         <w:instrText xml:space="preserve"> </w:instrText>
       </w:r>
       <w:r>
-        <w:instrText>le_pause</w:instrText>
-      </w:r>
-      <w:r>
-        <w:instrText>"</w:instrText>
+        <w:instrText>le_pause"</w:instrText>
       </w:r>
       <w:r>
         <w:fldChar w:fldCharType="end"/>
@@ -18004,10 +18274,7 @@
     </w:p>
     <w:p>
       <w:r>
-        <w:t xml:space="preserve">Causes execution to </w:t>
-      </w:r>
-      <w:r>
-        <w:t xml:space="preserve">pause, just like pressing </w:t>
+        <w:t xml:space="preserve">Causes execution to pause, just like pressing </w:t>
       </w:r>
       <w:r>
         <w:rPr>
@@ -18051,10 +18318,7 @@
         <w:instrText xml:space="preserve"> </w:instrText>
       </w:r>
       <w:r>
-        <w:instrText>le_stop</w:instrText>
-      </w:r>
-      <w:r>
-        <w:instrText>"</w:instrText>
+        <w:instrText>le_stop"</w:instrText>
       </w:r>
       <w:r>
         <w:fldChar w:fldCharType="end"/>
@@ -18062,13 +18326,7 @@
     </w:p>
     <w:p>
       <w:r>
-        <w:t xml:space="preserve">Causes execution to </w:t>
-      </w:r>
-      <w:r>
-        <w:t>stop</w:t>
-      </w:r>
-      <w:r>
-        <w:t xml:space="preserve">, just like pressing </w:t>
+        <w:t xml:space="preserve">Causes execution to stop, just like pressing </w:t>
       </w:r>
       <w:r>
         <w:rPr>
@@ -18209,6 +18467,7 @@
     <w:p/>
     <w:p>
       <w:r>
+        <w:lastRenderedPageBreak/>
         <w:t>This structure a</w:t>
       </w:r>
       <w:r>
@@ -18587,7 +18846,6 @@
       <w:proofErr w:type="spellStart"/>
       <w:proofErr w:type="gramStart"/>
       <w:r>
-        <w:lastRenderedPageBreak/>
         <w:t>call</w:t>
       </w:r>
       <w:r>
@@ -19145,6 +19403,7 @@
       <w:bookmarkStart w:id="109" w:name="_Toc119334790"/>
       <w:proofErr w:type="spellStart"/>
       <w:r>
+        <w:lastRenderedPageBreak/>
         <w:t>LElib.device</w:t>
       </w:r>
       <w:proofErr w:type="spellEnd"/>
@@ -19250,8 +19509,8 @@
       <w:pPr>
         <w:pStyle w:val="Heading4"/>
       </w:pPr>
-      <w:bookmarkStart w:id="111" w:name="_Toc119334792"/>
-      <w:bookmarkStart w:id="112" w:name="_Toc119334793"/>
+      <w:bookmarkStart w:id="111" w:name="_Toc119334793"/>
+      <w:bookmarkStart w:id="112" w:name="_Toc119334792"/>
       <w:proofErr w:type="spellStart"/>
       <w:r>
         <w:t>le_</w:t>
@@ -19276,7 +19535,7 @@
       <w:r>
         <w:t>)</w:t>
       </w:r>
-      <w:bookmarkEnd w:id="112"/>
+      <w:bookmarkEnd w:id="111"/>
       <w:r>
         <w:fldChar w:fldCharType="begin"/>
       </w:r>
@@ -19365,7 +19624,7 @@
       <w:r>
         <w:t>)</w:t>
       </w:r>
-      <w:bookmarkEnd w:id="111"/>
+      <w:bookmarkEnd w:id="112"/>
       <w:r>
         <w:fldChar w:fldCharType="begin"/>
       </w:r>
@@ -19519,7 +19778,6 @@
       </w:pPr>
       <w:proofErr w:type="spellStart"/>
       <w:r>
-        <w:lastRenderedPageBreak/>
         <w:t>le_</w:t>
       </w:r>
       <w:proofErr w:type="gramStart"/>
@@ -19555,10 +19813,7 @@
         <w:instrText xml:space="preserve"> </w:instrText>
       </w:r>
       <w:r>
-        <w:instrText>le_send</w:instrText>
-      </w:r>
-      <w:r>
-        <w:instrText>"</w:instrText>
+        <w:instrText>le_send"</w:instrText>
       </w:r>
       <w:r>
         <w:fldChar w:fldCharType="end"/>
@@ -19618,10 +19873,7 @@
       </w:r>
       <w:proofErr w:type="spellEnd"/>
       <w:r>
-        <w:t>, string message</w:t>
-      </w:r>
-      <w:r>
-        <w:t xml:space="preserve">, double </w:t>
+        <w:t xml:space="preserve">, string message, double </w:t>
       </w:r>
       <w:proofErr w:type="spellStart"/>
       <w:r>
@@ -19641,10 +19893,7 @@
         <w:instrText xml:space="preserve"> </w:instrText>
       </w:r>
       <w:r>
-        <w:instrText>le_ask</w:instrText>
-      </w:r>
-      <w:r>
-        <w:instrText>"</w:instrText>
+        <w:instrText>le_ask"</w:instrText>
       </w:r>
       <w:r>
         <w:fldChar w:fldCharType="end"/>
@@ -19739,17 +19988,11 @@
       </w:pPr>
       <w:proofErr w:type="spellStart"/>
       <w:r>
-        <w:t>LElib.</w:t>
-      </w:r>
-      <w:r>
-        <w:t>infile</w:t>
+        <w:t>LElib.infile</w:t>
       </w:r>
       <w:proofErr w:type="spellEnd"/>
       <w:r>
-        <w:t xml:space="preserve">: </w:t>
-      </w:r>
-      <w:r>
-        <w:t>Using Input Files</w:t>
+        <w:t>: Using Input Files</w:t>
       </w:r>
     </w:p>
     <w:p>
@@ -19851,6 +20094,7 @@
       </w:pPr>
       <w:proofErr w:type="spellStart"/>
       <w:r>
+        <w:lastRenderedPageBreak/>
         <w:t>infile_</w:t>
       </w:r>
       <w:proofErr w:type="gramStart"/>
@@ -19863,11 +20107,69 @@
       </w:r>
       <w:proofErr w:type="gramEnd"/>
       <w:r>
-        <w:t xml:space="preserve">string </w:t>
-      </w:r>
-      <w:r>
-        <w:t>filename</w:t>
-      </w:r>
+        <w:t>string filename)</w:t>
+      </w:r>
+      <w:r>
+        <w:fldChar w:fldCharType="begin"/>
+      </w:r>
+      <w:r>
+        <w:instrText>XE "LElib.infile:</w:instrText>
+      </w:r>
+      <w:r>
+        <w:instrText xml:space="preserve"> </w:instrText>
+      </w:r>
+      <w:r>
+        <w:instrText>infile_open"</w:instrText>
+      </w:r>
+      <w:r>
+        <w:fldChar w:fldCharType="end"/>
+      </w:r>
+    </w:p>
+    <w:p>
+      <w:proofErr w:type="gramStart"/>
+      <w:r>
+        <w:t>Opens up</w:t>
+      </w:r>
+      <w:proofErr w:type="gramEnd"/>
+      <w:r>
+        <w:t xml:space="preserve"> </w:t>
+      </w:r>
+      <w:r>
+        <w:t xml:space="preserve">file </w:t>
+      </w:r>
+      <w:r>
+        <w:rPr>
+          <w:rStyle w:val="CodeChar"/>
+        </w:rPr>
+        <w:t>LEonardRoot/Data/filename</w:t>
+      </w:r>
+      <w:r>
+        <w:t xml:space="preserve"> </w:t>
+      </w:r>
+      <w:r>
+        <w:t>for reading. The file is assumed to be in CSV format</w:t>
+      </w:r>
+      <w:r>
+        <w:t>. Headers are skipped.</w:t>
+      </w:r>
+    </w:p>
+    <w:p>
+      <w:pPr>
+        <w:pStyle w:val="Heading4"/>
+      </w:pPr>
+      <w:proofErr w:type="spellStart"/>
+      <w:r>
+        <w:t>infile_</w:t>
+      </w:r>
+      <w:proofErr w:type="gramStart"/>
+      <w:r>
+        <w:t>close</w:t>
+      </w:r>
+      <w:proofErr w:type="spellEnd"/>
+      <w:r>
+        <w:t>(</w:t>
+      </w:r>
+      <w:proofErr w:type="gramEnd"/>
       <w:r>
         <w:t>)</w:t>
       </w:r>
@@ -19875,25 +20177,16 @@
         <w:fldChar w:fldCharType="begin"/>
       </w:r>
       <w:r>
-        <w:instrText>XE "LElib.</w:instrText>
-      </w:r>
-      <w:r>
-        <w:instrText>infile</w:instrText>
-      </w:r>
-      <w:r>
-        <w:instrText>:</w:instrText>
+        <w:instrText>XE "LElib.infile:</w:instrText>
       </w:r>
       <w:r>
         <w:instrText xml:space="preserve"> </w:instrText>
       </w:r>
       <w:r>
-        <w:instrText>infile</w:instrText>
-      </w:r>
-      <w:r>
-        <w:instrText>_</w:instrText>
-      </w:r>
-      <w:r>
-        <w:instrText>open</w:instrText>
+        <w:instrText>infile_</w:instrText>
+      </w:r>
+      <w:r>
+        <w:instrText>close</w:instrText>
       </w:r>
       <w:r>
         <w:instrText>"</w:instrText>
@@ -19903,31 +20196,39 @@
       </w:r>
     </w:p>
     <w:p>
+      <w:r>
+        <w:t xml:space="preserve">Closes any file that has been opened with </w:t>
+      </w:r>
+      <w:proofErr w:type="spellStart"/>
+      <w:r>
+        <w:rPr>
+          <w:rStyle w:val="CodeChar"/>
+        </w:rPr>
+        <w:t>infile_</w:t>
+      </w:r>
       <w:proofErr w:type="gramStart"/>
       <w:r>
-        <w:t>Opens up</w:t>
+        <w:rPr>
+          <w:rStyle w:val="CodeChar"/>
+        </w:rPr>
+        <w:t>open</w:t>
+      </w:r>
+      <w:proofErr w:type="spellEnd"/>
+      <w:r>
+        <w:rPr>
+          <w:rStyle w:val="CodeChar"/>
+        </w:rPr>
+        <w:t>(</w:t>
       </w:r>
       <w:proofErr w:type="gramEnd"/>
       <w:r>
-        <w:t xml:space="preserve"> </w:t>
-      </w:r>
-      <w:r>
-        <w:t xml:space="preserve">file </w:t>
-      </w:r>
-      <w:r>
-        <w:rPr>
-          <w:rStyle w:val="CodeChar"/>
-        </w:rPr>
-        <w:t>LEonardRoot/Data/filename</w:t>
-      </w:r>
-      <w:r>
-        <w:t xml:space="preserve"> </w:t>
-      </w:r>
-      <w:r>
-        <w:t>for reading. The file is assumed to be in CSV format</w:t>
-      </w:r>
-      <w:r>
-        <w:t>. Headers are skipped.</w:t>
+        <w:rPr>
+          <w:rStyle w:val="CodeChar"/>
+        </w:rPr>
+        <w:t>…)</w:t>
+      </w:r>
+      <w:r>
+        <w:t>.</w:t>
       </w:r>
     </w:p>
     <w:p>
@@ -19940,7 +20241,7 @@
       </w:r>
       <w:proofErr w:type="gramStart"/>
       <w:r>
-        <w:t>close</w:t>
+        <w:t>readline</w:t>
       </w:r>
       <w:proofErr w:type="spellEnd"/>
       <w:r>
@@ -19963,7 +20264,7 @@
         <w:instrText>infile_</w:instrText>
       </w:r>
       <w:r>
-        <w:instrText>close</w:instrText>
+        <w:instrText>readline</w:instrText>
       </w:r>
       <w:r>
         <w:instrText>"</w:instrText>
@@ -19974,7 +20275,7 @@
     </w:p>
     <w:p>
       <w:r>
-        <w:t xml:space="preserve">Closes any file that has been opened with </w:t>
+        <w:t xml:space="preserve">A line is read from the file opened with </w:t>
       </w:r>
       <w:proofErr w:type="spellStart"/>
       <w:r>
@@ -20007,6 +20308,61 @@
       <w:r>
         <w:t>.</w:t>
       </w:r>
+      <w:r>
+        <w:t xml:space="preserve"> Fields found on the line are</w:t>
+      </w:r>
+      <w:r>
+        <w:t xml:space="preserve"> stored in variables named </w:t>
+      </w:r>
+      <w:r>
+        <w:rPr>
+          <w:rStyle w:val="CodeChar"/>
+        </w:rPr>
+        <w:t>infile_p0</w:t>
+      </w:r>
+      <w:r>
+        <w:t xml:space="preserve">, </w:t>
+      </w:r>
+      <w:r>
+        <w:rPr>
+          <w:rStyle w:val="CodeChar"/>
+        </w:rPr>
+        <w:t>infile_p1</w:t>
+      </w:r>
+      <w:r>
+        <w:t xml:space="preserve">, etc. The values can be automatically scaled using </w:t>
+      </w:r>
+      <w:proofErr w:type="spellStart"/>
+      <w:r>
+        <w:rPr>
+          <w:rStyle w:val="CodeChar"/>
+        </w:rPr>
+        <w:t>infile_</w:t>
+      </w:r>
+      <w:proofErr w:type="gramStart"/>
+      <w:r>
+        <w:rPr>
+          <w:rStyle w:val="CodeChar"/>
+        </w:rPr>
+        <w:t>scale</w:t>
+      </w:r>
+      <w:proofErr w:type="spellEnd"/>
+      <w:r>
+        <w:rPr>
+          <w:rStyle w:val="CodeChar"/>
+        </w:rPr>
+        <w:t>(</w:t>
+      </w:r>
+      <w:proofErr w:type="gramEnd"/>
+      <w:r>
+        <w:rPr>
+          <w:rStyle w:val="CodeChar"/>
+        </w:rPr>
+        <w:t>…)</w:t>
+      </w:r>
+      <w:r>
+        <w:t xml:space="preserve"> below.</w:t>
+      </w:r>
     </w:p>
     <w:p>
       <w:pPr>
@@ -20018,217 +20374,66 @@
       </w:r>
       <w:proofErr w:type="gramStart"/>
       <w:r>
+        <w:t>scale</w:t>
+      </w:r>
+      <w:proofErr w:type="spellEnd"/>
+      <w:r>
+        <w:t>(</w:t>
+      </w:r>
+      <w:proofErr w:type="gramEnd"/>
+      <w:r>
+        <w:t>)</w:t>
+      </w:r>
+      <w:r>
+        <w:fldChar w:fldCharType="begin"/>
+      </w:r>
+      <w:r>
+        <w:instrText>XE "LElib.infile:</w:instrText>
+      </w:r>
+      <w:r>
+        <w:instrText xml:space="preserve"> </w:instrText>
+      </w:r>
+      <w:r>
+        <w:instrText>infile_scale"</w:instrText>
+      </w:r>
+      <w:r>
+        <w:fldChar w:fldCharType="end"/>
+      </w:r>
+    </w:p>
+    <w:p>
+      <w:r>
+        <w:t xml:space="preserve">Causes any data subsequently read using </w:t>
+      </w:r>
+      <w:proofErr w:type="spellStart"/>
+      <w:r>
+        <w:rPr>
+          <w:rStyle w:val="CodeChar"/>
+        </w:rPr>
+        <w:t>infile_</w:t>
+      </w:r>
+      <w:proofErr w:type="gramStart"/>
+      <w:r>
+        <w:rPr>
+          <w:rStyle w:val="CodeChar"/>
+        </w:rPr>
         <w:t>readline</w:t>
       </w:r>
       <w:proofErr w:type="spellEnd"/>
       <w:r>
+        <w:rPr>
+          <w:rStyle w:val="CodeChar"/>
+        </w:rPr>
         <w:t>(</w:t>
       </w:r>
       <w:proofErr w:type="gramEnd"/>
       <w:r>
+        <w:rPr>
+          <w:rStyle w:val="CodeChar"/>
+        </w:rPr>
         <w:t>)</w:t>
       </w:r>
       <w:r>
-        <w:fldChar w:fldCharType="begin"/>
-      </w:r>
-      <w:r>
-        <w:instrText>XE "LElib.infile:</w:instrText>
-      </w:r>
-      <w:r>
-        <w:instrText xml:space="preserve"> </w:instrText>
-      </w:r>
-      <w:r>
-        <w:instrText>infile_</w:instrText>
-      </w:r>
-      <w:r>
-        <w:instrText>readline</w:instrText>
-      </w:r>
-      <w:r>
-        <w:instrText>"</w:instrText>
-      </w:r>
-      <w:r>
-        <w:fldChar w:fldCharType="end"/>
-      </w:r>
-    </w:p>
-    <w:p>
-      <w:r>
-        <w:t xml:space="preserve">A line is read from the file opened with </w:t>
-      </w:r>
-      <w:proofErr w:type="spellStart"/>
-      <w:r>
-        <w:rPr>
-          <w:rStyle w:val="CodeChar"/>
-        </w:rPr>
-        <w:t>infile_</w:t>
-      </w:r>
-      <w:proofErr w:type="gramStart"/>
-      <w:r>
-        <w:rPr>
-          <w:rStyle w:val="CodeChar"/>
-        </w:rPr>
-        <w:t>open</w:t>
-      </w:r>
-      <w:proofErr w:type="spellEnd"/>
-      <w:r>
-        <w:rPr>
-          <w:rStyle w:val="CodeChar"/>
-        </w:rPr>
-        <w:t>(</w:t>
-      </w:r>
-      <w:proofErr w:type="gramEnd"/>
-      <w:r>
-        <w:rPr>
-          <w:rStyle w:val="CodeChar"/>
-        </w:rPr>
-        <w:t>…)</w:t>
-      </w:r>
-      <w:r>
-        <w:t>.</w:t>
-      </w:r>
-      <w:r>
-        <w:t xml:space="preserve"> Fields found on the line are</w:t>
-      </w:r>
-      <w:r>
-        <w:t xml:space="preserve"> stored in variables named </w:t>
-      </w:r>
-      <w:r>
-        <w:rPr>
-          <w:rStyle w:val="CodeChar"/>
-        </w:rPr>
-        <w:t>infile_p0</w:t>
-      </w:r>
-      <w:r>
-        <w:t xml:space="preserve">, </w:t>
-      </w:r>
-      <w:r>
-        <w:rPr>
-          <w:rStyle w:val="CodeChar"/>
-        </w:rPr>
-        <w:t>infile_p1</w:t>
-      </w:r>
-      <w:r>
-        <w:t xml:space="preserve">, etc. The values can be automatically scaled using </w:t>
-      </w:r>
-      <w:proofErr w:type="spellStart"/>
-      <w:r>
-        <w:rPr>
-          <w:rStyle w:val="CodeChar"/>
-        </w:rPr>
-        <w:t>infile_</w:t>
-      </w:r>
-      <w:proofErr w:type="gramStart"/>
-      <w:r>
-        <w:rPr>
-          <w:rStyle w:val="CodeChar"/>
-        </w:rPr>
-        <w:t>scale</w:t>
-      </w:r>
-      <w:proofErr w:type="spellEnd"/>
-      <w:r>
-        <w:rPr>
-          <w:rStyle w:val="CodeChar"/>
-        </w:rPr>
-        <w:t>(</w:t>
-      </w:r>
-      <w:proofErr w:type="gramEnd"/>
-      <w:r>
-        <w:rPr>
-          <w:rStyle w:val="CodeChar"/>
-        </w:rPr>
-        <w:t>…)</w:t>
-      </w:r>
-      <w:r>
-        <w:t xml:space="preserve"> below.</w:t>
-      </w:r>
-    </w:p>
-    <w:p>
-      <w:pPr>
-        <w:pStyle w:val="Heading4"/>
-      </w:pPr>
-      <w:proofErr w:type="spellStart"/>
-      <w:r>
-        <w:t>infile_</w:t>
-      </w:r>
-      <w:proofErr w:type="gramStart"/>
-      <w:r>
-        <w:t>scale</w:t>
-      </w:r>
-      <w:proofErr w:type="spellEnd"/>
-      <w:r>
-        <w:t>(</w:t>
-      </w:r>
-      <w:proofErr w:type="gramEnd"/>
-      <w:r>
-        <w:t>)</w:t>
-      </w:r>
-      <w:r>
-        <w:fldChar w:fldCharType="begin"/>
-      </w:r>
-      <w:r>
-        <w:instrText>XE "LElib.infile:</w:instrText>
-      </w:r>
-      <w:r>
-        <w:instrText xml:space="preserve"> </w:instrText>
-      </w:r>
-      <w:r>
-        <w:instrText>infile_</w:instrText>
-      </w:r>
-      <w:r>
-        <w:instrText>scale</w:instrText>
-      </w:r>
-      <w:r>
-        <w:instrText>"</w:instrText>
-      </w:r>
-      <w:r>
-        <w:fldChar w:fldCharType="end"/>
-      </w:r>
-    </w:p>
-    <w:p>
-      <w:r>
-        <w:t xml:space="preserve">Causes any data </w:t>
-      </w:r>
-      <w:r>
-        <w:t xml:space="preserve">subsequently </w:t>
-      </w:r>
-      <w:r>
-        <w:t xml:space="preserve">read </w:t>
-      </w:r>
-      <w:r>
-        <w:t xml:space="preserve">using </w:t>
-      </w:r>
-      <w:proofErr w:type="spellStart"/>
-      <w:r>
-        <w:rPr>
-          <w:rStyle w:val="CodeChar"/>
-        </w:rPr>
-        <w:t>infile_</w:t>
-      </w:r>
-      <w:proofErr w:type="gramStart"/>
-      <w:r>
-        <w:rPr>
-          <w:rStyle w:val="CodeChar"/>
-        </w:rPr>
-        <w:t>readline</w:t>
-      </w:r>
-      <w:proofErr w:type="spellEnd"/>
-      <w:r>
-        <w:rPr>
-          <w:rStyle w:val="CodeChar"/>
-        </w:rPr>
-        <w:t>(</w:t>
-      </w:r>
-      <w:proofErr w:type="gramEnd"/>
-      <w:r>
-        <w:rPr>
-          <w:rStyle w:val="CodeChar"/>
-        </w:rPr>
-        <w:t>)</w:t>
-      </w:r>
-      <w:r>
-        <w:t xml:space="preserve"> </w:t>
-      </w:r>
-      <w:r>
-        <w:t>from specified columns of the input file to be scaled by a value. For example, the line below would cause columns 2, 3, and 4 of the input data to be multiplied by 0.0254, for example to convert from inches to meters.</w:t>
+        <w:t xml:space="preserve"> from specified columns of the input file to be scaled by a value. For example, the line below would cause columns 2, 3, and 4 of the input data to be multiplied by 0.0254, for example to convert from inches to meters.</w:t>
       </w:r>
     </w:p>
     <w:p>

</xml_diff>

<commit_message>
LEScript comments # or // LEScript += -= inits var to 0 if not exist Reorg of Examples vs. Testing
</commit_message>
<xml_diff>
--- a/MasterFiles/Documentation/LEonard User Manual.docx
+++ b/MasterFiles/Documentation/LEonard User Manual.docx
@@ -11113,10 +11113,10 @@
           <w:noProof/>
         </w:rPr>
         <w:drawing>
-          <wp:inline distT="0" distB="0" distL="0" distR="0" wp14:anchorId="37D8C162" wp14:editId="38C221BE">
+          <wp:inline distT="0" distB="0" distL="0" distR="0" wp14:anchorId="358B3FE1" wp14:editId="76C11583">
             <wp:extent cx="5943600" cy="3962400"/>
             <wp:effectExtent l="0" t="0" r="0" b="0"/>
-            <wp:docPr id="1" name="Picture 1" descr="Graphical user interface&#10;&#10;Description automatically generated"/>
+            <wp:docPr id="3" name="Picture 3" descr="Graphical user interface, application&#10;&#10;Description automatically generated"/>
             <wp:cNvGraphicFramePr>
               <a:graphicFrameLocks xmlns:a="http://schemas.openxmlformats.org/drawingml/2006/main" noChangeAspect="1"/>
             </wp:cNvGraphicFramePr>
@@ -11124,7 +11124,7 @@
               <a:graphicData uri="http://schemas.openxmlformats.org/drawingml/2006/picture">
                 <pic:pic xmlns:pic="http://schemas.openxmlformats.org/drawingml/2006/picture">
                   <pic:nvPicPr>
-                    <pic:cNvPr id="1" name="Picture 1" descr="Graphical user interface&#10;&#10;Description automatically generated"/>
+                    <pic:cNvPr id="3" name="Picture 3" descr="Graphical user interface, application&#10;&#10;Description automatically generated"/>
                     <pic:cNvPicPr/>
                   </pic:nvPicPr>
                   <pic:blipFill>
@@ -11175,13 +11175,14 @@
       <w:r>
         <w:t xml:space="preserve">provides access to </w:t>
       </w:r>
-      <w:proofErr w:type="gramStart"/>
-      <w:r>
-        <w:t>all of</w:t>
-      </w:r>
-      <w:proofErr w:type="gramEnd"/>
-      <w:r>
-        <w:t xml:space="preserve"> the LEonard manuals as PDF files. They are automatically opened in Chrome by the buttons.</w:t>
+      <w:r>
+        <w:t>all</w:t>
+      </w:r>
+      <w:r>
+        <w:t xml:space="preserve"> the LEonard manuals as PDF files. They are automatically opened </w:t>
+      </w:r>
+      <w:r>
+        <w:t>on your system by whatever default application the system uses for PDF files.</w:t>
       </w:r>
     </w:p>
     <w:p/>
@@ -11190,7 +11191,6 @@
         <w:t>There are also desktop shortcuts and Start Menu icons created for all the manuals in the installation process.</w:t>
       </w:r>
     </w:p>
-    <w:p/>
     <w:p>
       <w:bookmarkStart w:id="51" w:name="_5xi5vd40ds8g" w:colFirst="0" w:colLast="0"/>
       <w:bookmarkEnd w:id="51"/>
@@ -15435,18 +15435,7 @@
         <w:fldChar w:fldCharType="begin"/>
       </w:r>
       <w:r>
-        <w:instrText xml:space="preserve"> XE "</w:instrText>
-      </w:r>
-      <w:proofErr w:type="spellStart"/>
-      <w:r>
-        <w:instrText>LElib.language:exec_</w:instrText>
-      </w:r>
-      <w:r>
-        <w:instrText>lescript</w:instrText>
-      </w:r>
-      <w:proofErr w:type="spellEnd"/>
-      <w:r>
-        <w:instrText>"</w:instrText>
+        <w:instrText xml:space="preserve"> XE "LElib.language:exec_lescript"</w:instrText>
       </w:r>
       <w:r>
         <w:fldChar w:fldCharType="end"/>
@@ -15462,25 +15451,7 @@
         <w:rPr>
           <w:lang w:val="en-US"/>
         </w:rPr>
-        <w:t xml:space="preserve">This command loads an entire </w:t>
-      </w:r>
-      <w:r>
-        <w:rPr>
-          <w:lang w:val="en-US"/>
-        </w:rPr>
-        <w:t>LEScript Sequence</w:t>
-      </w:r>
-      <w:r>
-        <w:rPr>
-          <w:lang w:val="en-US"/>
-        </w:rPr>
-        <w:t xml:space="preserve"> and executes </w:t>
-      </w:r>
-      <w:r>
-        <w:rPr>
-          <w:lang w:val="en-US"/>
-        </w:rPr>
-        <w:t>all lines sequentially. Recommended only for setup purposes to set variables. Should not try to execute long operations like robot moves, but it will if you ask it to!</w:t>
+        <w:t>This command loads an entire LEScript Sequence and executes all lines sequentially. Recommended only for setup purposes to set variables. Should not try to execute long operations like robot moves, but it will if you ask it to!</w:t>
       </w:r>
     </w:p>
     <w:p>
@@ -15618,13 +15589,7 @@
       </w:pPr>
       <w:proofErr w:type="spellStart"/>
       <w:r>
-        <w:t>exec</w:t>
-      </w:r>
-      <w:r>
-        <w:t>line</w:t>
-      </w:r>
-      <w:r>
-        <w:t>_</w:t>
+        <w:t>execline_</w:t>
       </w:r>
       <w:proofErr w:type="gramStart"/>
       <w:r>
@@ -15636,13 +15601,7 @@
       </w:r>
       <w:proofErr w:type="gramEnd"/>
       <w:r>
-        <w:t xml:space="preserve">string </w:t>
-      </w:r>
-      <w:r>
-        <w:t>line</w:t>
-      </w:r>
-      <w:r>
-        <w:t>)</w:t>
+        <w:t>string line)</w:t>
       </w:r>
       <w:r>
         <w:t xml:space="preserve"> </w:t>
@@ -15651,19 +15610,7 @@
         <w:fldChar w:fldCharType="begin"/>
       </w:r>
       <w:r>
-        <w:instrText xml:space="preserve"> XE "LElib.language:exec</w:instrText>
-      </w:r>
-      <w:r>
-        <w:instrText>line</w:instrText>
-      </w:r>
-      <w:r>
-        <w:instrText>_</w:instrText>
-      </w:r>
-      <w:r>
-        <w:instrText>lescript</w:instrText>
-      </w:r>
-      <w:r>
-        <w:instrText>"</w:instrText>
+        <w:instrText xml:space="preserve"> XE "LElib.language:execline_lescript"</w:instrText>
       </w:r>
       <w:r>
         <w:fldChar w:fldCharType="end"/>
@@ -15709,13 +15656,7 @@
         <w:fldChar w:fldCharType="begin"/>
       </w:r>
       <w:r>
-        <w:instrText xml:space="preserve"> XE "LElib.language:exec</w:instrText>
-      </w:r>
-      <w:r>
-        <w:instrText>line_java</w:instrText>
-      </w:r>
-      <w:r>
-        <w:instrText>"</w:instrText>
+        <w:instrText xml:space="preserve"> XE "LElib.language:execline_java"</w:instrText>
       </w:r>
       <w:r>
         <w:fldChar w:fldCharType="end"/>
@@ -15731,83 +15672,53 @@
         <w:rPr>
           <w:lang w:val="en-US"/>
         </w:rPr>
-        <w:t xml:space="preserve">This function can be used if you just want to execute one </w:t>
-      </w:r>
-      <w:r>
+        <w:t>This function can be used if you just want to execute one line of Java regardless of what language is selected.</w:t>
+      </w:r>
+    </w:p>
+    <w:p>
+      <w:pPr>
+        <w:pStyle w:val="Heading4"/>
+      </w:pPr>
+      <w:proofErr w:type="spellStart"/>
+      <w:r>
+        <w:t>execline_</w:t>
+      </w:r>
+      <w:proofErr w:type="gramStart"/>
+      <w:r>
+        <w:t>python</w:t>
+      </w:r>
+      <w:proofErr w:type="spellEnd"/>
+      <w:r>
+        <w:t>(</w:t>
+      </w:r>
+      <w:proofErr w:type="gramEnd"/>
+      <w:r>
+        <w:t>string line)</w:t>
+      </w:r>
+      <w:r>
+        <w:t xml:space="preserve"> </w:t>
+      </w:r>
+      <w:r>
+        <w:fldChar w:fldCharType="begin"/>
+      </w:r>
+      <w:r>
+        <w:instrText xml:space="preserve"> XE "LElib.language:execline_python"</w:instrText>
+      </w:r>
+      <w:r>
+        <w:fldChar w:fldCharType="end"/>
+      </w:r>
+    </w:p>
+    <w:p>
+      <w:pPr>
         <w:rPr>
           <w:lang w:val="en-US"/>
         </w:rPr>
-        <w:t xml:space="preserve">line of Java </w:t>
-      </w:r>
+      </w:pPr>
       <w:r>
         <w:rPr>
           <w:lang w:val="en-US"/>
         </w:rPr>
-        <w:t>regardless of what language is selected.</w:t>
-      </w:r>
-    </w:p>
-    <w:p>
-      <w:pPr>
-        <w:pStyle w:val="Heading4"/>
-      </w:pPr>
-      <w:proofErr w:type="spellStart"/>
-      <w:r>
-        <w:t>execline_</w:t>
-      </w:r>
-      <w:proofErr w:type="gramStart"/>
-      <w:r>
-        <w:t>python</w:t>
-      </w:r>
-      <w:proofErr w:type="spellEnd"/>
-      <w:r>
-        <w:t>(</w:t>
-      </w:r>
-      <w:proofErr w:type="gramEnd"/>
-      <w:r>
-        <w:t>string line)</w:t>
-      </w:r>
-      <w:r>
-        <w:t xml:space="preserve"> </w:t>
-      </w:r>
-      <w:r>
-        <w:fldChar w:fldCharType="begin"/>
-      </w:r>
-      <w:r>
-        <w:instrText xml:space="preserve"> XE "LElib.language:exec</w:instrText>
-      </w:r>
-      <w:r>
-        <w:instrText>line</w:instrText>
-      </w:r>
-      <w:r>
-        <w:instrText>_python"</w:instrText>
-      </w:r>
-      <w:r>
-        <w:fldChar w:fldCharType="end"/>
-      </w:r>
-    </w:p>
-    <w:p>
-      <w:pPr>
-        <w:rPr>
-          <w:lang w:val="en-US"/>
-        </w:rPr>
-      </w:pPr>
-      <w:r>
-        <w:rPr>
-          <w:lang w:val="en-US"/>
-        </w:rPr>
-        <w:t xml:space="preserve">This function can be used if you just want to execute one </w:t>
-      </w:r>
-      <w:r>
-        <w:rPr>
-          <w:lang w:val="en-US"/>
-        </w:rPr>
-        <w:t>line of Python</w:t>
-      </w:r>
-      <w:r>
-        <w:rPr>
-          <w:lang w:val="en-US"/>
-        </w:rPr>
-        <w:t xml:space="preserve"> line regardless of what language is selected.</w:t>
+        <w:t>This function can be used if you just want to execute one line of Python line regardless of what language is selected.</w:t>
       </w:r>
     </w:p>
     <w:p>
@@ -16695,11 +16606,92 @@
     </w:p>
     <w:p>
       <w:r>
-        <w:t xml:space="preserve">LEScript supports updating variables using any of these basic operations. Variables can be inserted in any LEScript command using the syntax </w:t>
-      </w:r>
-      <w:r>
-        <w:rPr>
-          <w:rStyle w:val="CodeChar"/>
+        <w:t xml:space="preserve">LEScript supports updating variables using any of these basic operations. </w:t>
+      </w:r>
+      <w:r>
+        <w:t xml:space="preserve">For </w:t>
+      </w:r>
+      <w:r>
+        <w:rPr>
+          <w:rStyle w:val="CodeChar"/>
+        </w:rPr>
+        <w:t>++</w:t>
+      </w:r>
+      <w:r>
+        <w:t xml:space="preserve">, </w:t>
+      </w:r>
+      <w:r>
+        <w:rPr>
+          <w:rStyle w:val="CodeChar"/>
+        </w:rPr>
+        <w:t>--</w:t>
+      </w:r>
+      <w:r>
+        <w:t xml:space="preserve">, </w:t>
+      </w:r>
+      <w:r>
+        <w:rPr>
+          <w:rStyle w:val="CodeChar"/>
+        </w:rPr>
+        <w:t>+=</w:t>
+      </w:r>
+      <w:r>
+        <w:t xml:space="preserve">, and </w:t>
+      </w:r>
+      <w:r>
+        <w:rPr>
+          <w:rStyle w:val="CodeChar"/>
+        </w:rPr>
+        <w:t>-=</w:t>
+      </w:r>
+      <w:r>
+        <w:t>, if the named variable does not exist, it is first created and initialized to 0.</w:t>
+      </w:r>
+    </w:p>
+    <w:p/>
+    <w:p>
+      <w:pPr>
+        <w:rPr>
+          <w:b/>
+          <w:bCs/>
+          <w:i/>
+          <w:iCs/>
+        </w:rPr>
+      </w:pPr>
+      <w:r>
+        <w:rPr>
+          <w:b/>
+          <w:bCs/>
+          <w:i/>
+          <w:iCs/>
+        </w:rPr>
+        <w:t xml:space="preserve">Variables can be </w:t>
+      </w:r>
+      <w:r>
+        <w:rPr>
+          <w:b/>
+          <w:bCs/>
+          <w:i/>
+          <w:iCs/>
+        </w:rPr>
+        <w:t>substituted into</w:t>
+      </w:r>
+      <w:r>
+        <w:rPr>
+          <w:b/>
+          <w:bCs/>
+          <w:i/>
+          <w:iCs/>
+        </w:rPr>
+        <w:t xml:space="preserve"> any LEScript command using the syntax </w:t>
+      </w:r>
+      <w:r>
+        <w:rPr>
+          <w:rStyle w:val="CodeChar"/>
+          <w:b/>
+          <w:bCs/>
+          <w:i/>
+          <w:iCs/>
         </w:rPr>
         <w:t>{</w:t>
       </w:r>
@@ -16707,6 +16699,10 @@
       <w:r>
         <w:rPr>
           <w:rStyle w:val="CodeChar"/>
+          <w:b/>
+          <w:bCs/>
+          <w:i/>
+          <w:iCs/>
         </w:rPr>
         <w:t>var_name</w:t>
       </w:r>
@@ -16714,12 +16710,27 @@
       <w:r>
         <w:rPr>
           <w:rStyle w:val="CodeChar"/>
+          <w:b/>
+          <w:bCs/>
+          <w:i/>
+          <w:iCs/>
         </w:rPr>
         <w:t>}</w:t>
       </w:r>
       <w:r>
+        <w:rPr>
+          <w:b/>
+          <w:bCs/>
+          <w:i/>
+          <w:iCs/>
+        </w:rPr>
         <w:t>.</w:t>
       </w:r>
+    </w:p>
+    <w:p>
+      <w:pPr>
+        <w:pStyle w:val="Code"/>
+      </w:pPr>
     </w:p>
     <w:p>
       <w:pPr>
@@ -16895,6 +16906,7 @@
         <w:rPr>
           <w:lang w:val="en-US"/>
         </w:rPr>
+        <w:lastRenderedPageBreak/>
         <w:t xml:space="preserve">System variables </w:t>
       </w:r>
       <w:r>
@@ -16962,7 +16974,6 @@
       </w:pPr>
       <w:bookmarkStart w:id="86" w:name="_Toc119334763"/>
       <w:r>
-        <w:lastRenderedPageBreak/>
         <w:t xml:space="preserve">string </w:t>
       </w:r>
       <w:proofErr w:type="spellStart"/>
@@ -17895,6 +17906,7 @@
       </w:pPr>
       <w:bookmarkStart w:id="93" w:name="_Toc119334775"/>
       <w:r>
+        <w:lastRenderedPageBreak/>
         <w:t>LElib.log: Logging Functions</w:t>
       </w:r>
       <w:bookmarkEnd w:id="93"/>
@@ -17992,7 +18004,6 @@
         <w:rPr>
           <w:lang w:val="en-US"/>
         </w:rPr>
-        <w:lastRenderedPageBreak/>
         <w:t>l</w:t>
       </w:r>
       <w:r>
@@ -18197,7 +18208,13 @@
         <w:t>S</w:t>
       </w:r>
       <w:r>
-        <w:t>equence are ignored as follows:</w:t>
+        <w:t xml:space="preserve">equence </w:t>
+      </w:r>
+      <w:r>
+        <w:t>follow both the Java and Python conventions</w:t>
+      </w:r>
+      <w:r>
+        <w:t xml:space="preserve"> as follows:</w:t>
       </w:r>
     </w:p>
     <w:p>
@@ -18230,6 +18247,24 @@
         <w:t xml:space="preserve"> are ignored</w:t>
       </w:r>
     </w:p>
+    <w:p>
+      <w:pPr>
+        <w:pStyle w:val="ListParagraph"/>
+        <w:numPr>
+          <w:ilvl w:val="0"/>
+          <w:numId w:val="13"/>
+        </w:numPr>
+      </w:pPr>
+      <w:r>
+        <w:t>Characters after “</w:t>
+      </w:r>
+      <w:r>
+        <w:t>//</w:t>
+      </w:r>
+      <w:r>
+        <w:t>” on any line are ignored</w:t>
+      </w:r>
+    </w:p>
     <w:p/>
     <w:p>
       <w:r>
@@ -18346,6 +18381,7 @@
       <w:bookmarkStart w:id="100" w:name="_Toc119334774"/>
       <w:proofErr w:type="spellStart"/>
       <w:r>
+        <w:lastRenderedPageBreak/>
         <w:t>le_</w:t>
       </w:r>
       <w:proofErr w:type="gramStart"/>
@@ -18467,7 +18503,6 @@
     <w:p/>
     <w:p>
       <w:r>
-        <w:lastRenderedPageBreak/>
         <w:t>This structure a</w:t>
       </w:r>
       <w:r>
@@ -19303,6 +19338,7 @@
         </w:numPr>
       </w:pPr>
       <w:r>
+        <w:lastRenderedPageBreak/>
         <w:t xml:space="preserve">In Python and Java, The function generates an error dialog if </w:t>
       </w:r>
       <w:proofErr w:type="gramStart"/>
@@ -19403,7 +19439,6 @@
       <w:bookmarkStart w:id="109" w:name="_Toc119334790"/>
       <w:proofErr w:type="spellStart"/>
       <w:r>
-        <w:lastRenderedPageBreak/>
         <w:t>LElib.device</w:t>
       </w:r>
       <w:proofErr w:type="spellEnd"/>
@@ -19988,6 +20023,7 @@
       </w:pPr>
       <w:proofErr w:type="spellStart"/>
       <w:r>
+        <w:lastRenderedPageBreak/>
         <w:t>LElib.infile</w:t>
       </w:r>
       <w:proofErr w:type="spellEnd"/>
@@ -20094,7 +20130,6 @@
       </w:pPr>
       <w:proofErr w:type="spellStart"/>
       <w:r>
-        <w:lastRenderedPageBreak/>
         <w:t>infile_</w:t>
       </w:r>
       <w:proofErr w:type="gramStart"/>

</xml_diff>

<commit_message>
More testing Uniform le_stop() behavior
</commit_message>
<xml_diff>
--- a/MasterFiles/Documentation/LEonard User Manual.docx
+++ b/MasterFiles/Documentation/LEonard User Manual.docx
@@ -8939,24 +8939,24 @@
         <w:pStyle w:val="Code"/>
         <w:ind w:left="1440"/>
         <w:rPr>
-          <w:lang w:val="es-MX"/>
-        </w:rPr>
-      </w:pPr>
-      <w:r>
-        <w:rPr>
-          <w:lang w:val="es-MX"/>
+          <w:lang w:val="en-US"/>
+        </w:rPr>
+      </w:pPr>
+      <w:r>
+        <w:rPr>
+          <w:lang w:val="en-US"/>
         </w:rPr>
         <w:t>le</w:t>
       </w:r>
       <w:r>
         <w:rPr>
-          <w:lang w:val="es-MX"/>
+          <w:lang w:val="en-US"/>
         </w:rPr>
         <w:t>_p</w:t>
       </w:r>
       <w:r>
         <w:rPr>
-          <w:lang w:val="es-MX"/>
+          <w:lang w:val="en-US"/>
         </w:rPr>
         <w:t>rint('var3 = ' + str(var3))</w:t>
       </w:r>
@@ -15812,6 +15812,12 @@
         </w:rPr>
         <w:t>o Java or Python. All LEonard variables are stored as strings!</w:t>
       </w:r>
+      <w:r>
+        <w:rPr>
+          <w:lang w:val="en-US"/>
+        </w:rPr>
+        <w:t xml:space="preserve"> Note that when variables are written in LEonard they are automatically also copied to Java and Python.</w:t>
+      </w:r>
     </w:p>
     <w:p>
       <w:pPr>
@@ -16477,7 +16483,13 @@
         <w:t>Clear</w:t>
       </w:r>
       <w:r>
-        <w:t xml:space="preserve"> button in the window itself.</w:t>
+        <w:t xml:space="preserve"> button in the </w:t>
+      </w:r>
+      <w:r>
+        <w:t xml:space="preserve">console </w:t>
+      </w:r>
+      <w:r>
+        <w:t>window itself.</w:t>
       </w:r>
     </w:p>
     <w:p>
@@ -17539,13 +17551,7 @@
         <w:instrText xml:space="preserve"> </w:instrText>
       </w:r>
       <w:r>
-        <w:instrText>assert</w:instrText>
-      </w:r>
-      <w:r>
-        <w:instrText>True</w:instrText>
-      </w:r>
-      <w:r>
-        <w:instrText>"</w:instrText>
+        <w:instrText>assertTrue"</w:instrText>
       </w:r>
       <w:r>
         <w:fldChar w:fldCharType="end"/>
@@ -17562,13 +17568,7 @@
       </w:pPr>
       <w:r>
         <w:lastRenderedPageBreak/>
-        <w:t>assert</w:t>
-      </w:r>
-      <w:r>
-        <w:t>False</w:t>
-      </w:r>
-      <w:r>
-        <w:t>(bool condition)</w:t>
+        <w:t>assertFalse(bool condition)</w:t>
       </w:r>
       <w:r>
         <w:fldChar w:fldCharType="begin"/>
@@ -17580,13 +17580,7 @@
         <w:instrText xml:space="preserve"> </w:instrText>
       </w:r>
       <w:r>
-        <w:instrText>assert</w:instrText>
-      </w:r>
-      <w:r>
-        <w:instrText>False</w:instrText>
-      </w:r>
-      <w:r>
-        <w:instrText>"</w:instrText>
+        <w:instrText>assertFalse"</w:instrText>
       </w:r>
       <w:r>
         <w:fldChar w:fldCharType="end"/>
@@ -17615,13 +17609,7 @@
         <w:instrText xml:space="preserve"> </w:instrText>
       </w:r>
       <w:r>
-        <w:instrText>assert</w:instrText>
-      </w:r>
-      <w:r>
-        <w:instrText>Equal</w:instrText>
-      </w:r>
-      <w:r>
-        <w:instrText>"</w:instrText>
+        <w:instrText>assertEqual"</w:instrText>
       </w:r>
       <w:r>
         <w:fldChar w:fldCharType="end"/>
@@ -17646,13 +17634,7 @@
         <w:pStyle w:val="Heading4"/>
       </w:pPr>
       <w:r>
-        <w:t>assert</w:t>
-      </w:r>
-      <w:r>
-        <w:t>Not</w:t>
-      </w:r>
-      <w:r>
-        <w:t>Equal(variable_name, value)</w:t>
+        <w:t>assertNotEqual(variable_name, value)</w:t>
       </w:r>
       <w:r>
         <w:fldChar w:fldCharType="begin"/>
@@ -17664,13 +17646,7 @@
         <w:instrText xml:space="preserve"> </w:instrText>
       </w:r>
       <w:r>
-        <w:instrText>assert</w:instrText>
-      </w:r>
-      <w:r>
-        <w:instrText>NotEqual</w:instrText>
-      </w:r>
-      <w:r>
-        <w:instrText>"</w:instrText>
+        <w:instrText>assertNotEqual"</w:instrText>
       </w:r>
       <w:r>
         <w:fldChar w:fldCharType="end"/>

</xml_diff>

<commit_message>
File extension is lescript
</commit_message>
<xml_diff>
--- a/MasterFiles/Documentation/LEonard User Manual.docx
+++ b/MasterFiles/Documentation/LEonard User Manual.docx
@@ -12171,11 +12171,13 @@
         <w:t>Jogging is used here for setting or updating named positions or just for moving the robot. This uses the standard Jog screen.</w:t>
       </w:r>
     </w:p>
+    <w:p/>
     <w:p>
       <w:r>
         <w:rPr>
           <w:b/>
         </w:rPr>
+        <w:lastRenderedPageBreak/>
         <w:t>Big Edit</w:t>
       </w:r>
       <w:r>
@@ -12188,6 +12190,32 @@
       <w:proofErr w:type="gramEnd"/>
       <w:r>
         <w:t xml:space="preserve"> a full-screen editor to make editing complex recipes easier.</w:t>
+      </w:r>
+      <w:r>
+        <w:t xml:space="preserve"> If you have VS Code installed on your machine, it will use that instead. There is a VS Code workspace defined at </w:t>
+      </w:r>
+      <w:r>
+        <w:rPr>
+          <w:rStyle w:val="CodeChar"/>
+        </w:rPr>
+        <w:t>LEonardRoot/Code/LEonard-</w:t>
+      </w:r>
+      <w:proofErr w:type="spellStart"/>
+      <w:r>
+        <w:rPr>
+          <w:rStyle w:val="CodeChar"/>
+        </w:rPr>
+        <w:t>code.code</w:t>
+      </w:r>
+      <w:proofErr w:type="spellEnd"/>
+      <w:r>
+        <w:rPr>
+          <w:rStyle w:val="CodeChar"/>
+        </w:rPr>
+        <w:t>-workspace</w:t>
+      </w:r>
+      <w:r>
+        <w:t xml:space="preserve"> that you can edit to add other folders in if you are engaged in more complex projects.</w:t>
       </w:r>
     </w:p>
     <w:p>

</xml_diff>

<commit_message>
File Open sees all three types File SaveAs accepts all types Run picks starting language based on extension First test program forked 4 ways... 3 languages and a comprehensive
</commit_message>
<xml_diff>
--- a/MasterFiles/Documentation/LEonard User Manual.docx
+++ b/MasterFiles/Documentation/LEonard User Manual.docx
@@ -9398,11 +9398,45 @@
     <w:p/>
     <w:p>
       <w:r>
-        <w:t xml:space="preserve">These multilanguage files are stored with </w:t>
+        <w:t xml:space="preserve">Sequences can be stored as </w:t>
+      </w:r>
+      <w:r>
+        <w:rPr>
+          <w:rStyle w:val="CodeChar"/>
+        </w:rPr>
+        <w:t>.</w:t>
+      </w:r>
+      <w:proofErr w:type="spellStart"/>
+      <w:r>
+        <w:rPr>
+          <w:rStyle w:val="CodeChar"/>
+        </w:rPr>
+        <w:t>py</w:t>
+      </w:r>
+      <w:proofErr w:type="spellEnd"/>
+      <w:r>
+        <w:t xml:space="preserve">, </w:t>
+      </w:r>
+      <w:r>
+        <w:rPr>
+          <w:rStyle w:val="CodeChar"/>
+        </w:rPr>
+        <w:t>.</w:t>
+      </w:r>
+      <w:proofErr w:type="spellStart"/>
+      <w:r>
+        <w:rPr>
+          <w:rStyle w:val="CodeChar"/>
+        </w:rPr>
+        <w:t>js</w:t>
+      </w:r>
+      <w:proofErr w:type="spellEnd"/>
+      <w:r>
+        <w:t xml:space="preserve">, </w:t>
       </w:r>
       <w:proofErr w:type="gramStart"/>
       <w:r>
-        <w:t xml:space="preserve">the </w:t>
+        <w:t xml:space="preserve">or </w:t>
       </w:r>
       <w:r>
         <w:rPr>
@@ -9415,18 +9449,49 @@
         <w:rPr>
           <w:rStyle w:val="CodeChar"/>
         </w:rPr>
-        <w:t>l</w:t>
-      </w:r>
-      <w:r>
-        <w:rPr>
-          <w:rStyle w:val="CodeChar"/>
-        </w:rPr>
-        <w:t>seq</w:t>
+        <w:t>lescript</w:t>
       </w:r>
       <w:proofErr w:type="spellEnd"/>
       <w:proofErr w:type="gramEnd"/>
       <w:r>
-        <w:t xml:space="preserve"> extension by LEonard.</w:t>
+        <w:t xml:space="preserve"> file extensions and the default language will be assumed by extension. Sequences can all be </w:t>
+      </w:r>
+      <w:r>
+        <w:t>multilanguage files</w:t>
+      </w:r>
+      <w:r>
+        <w:t xml:space="preserve">, however, as controlled by the </w:t>
+      </w:r>
+      <w:proofErr w:type="spellStart"/>
+      <w:r>
+        <w:rPr>
+          <w:rStyle w:val="CodeChar"/>
+        </w:rPr>
+        <w:t>using_</w:t>
+      </w:r>
+      <w:proofErr w:type="gramStart"/>
+      <w:r>
+        <w:rPr>
+          <w:rStyle w:val="CodeChar"/>
+        </w:rPr>
+        <w:t>language</w:t>
+      </w:r>
+      <w:proofErr w:type="spellEnd"/>
+      <w:r>
+        <w:rPr>
+          <w:rStyle w:val="CodeChar"/>
+        </w:rPr>
+        <w:t>(</w:t>
+      </w:r>
+      <w:proofErr w:type="gramEnd"/>
+      <w:r>
+        <w:rPr>
+          <w:rStyle w:val="CodeChar"/>
+        </w:rPr>
+        <w:t>)</w:t>
+      </w:r>
+      <w:r>
+        <w:t xml:space="preserve"> functions.</w:t>
       </w:r>
     </w:p>
     <w:p/>
@@ -9494,6 +9559,7 @@
     <w:p/>
     <w:p>
       <w:r>
+        <w:lastRenderedPageBreak/>
         <w:t>Just do it in Java or Python. Those languages run at full speed, you can build a function, and then you can just call it from your Sequence.</w:t>
       </w:r>
     </w:p>
@@ -11114,48 +11180,62 @@
         <w:pStyle w:val="Code"/>
         <w:ind w:left="1440"/>
         <w:rPr>
-          <w:lang w:val="en-US"/>
+          <w:lang w:val="es-MX"/>
         </w:rPr>
       </w:pPr>
       <w:proofErr w:type="spellStart"/>
       <w:r>
         <w:rPr>
-          <w:lang w:val="en-US"/>
+          <w:lang w:val="es-MX"/>
         </w:rPr>
         <w:t>le</w:t>
       </w:r>
       <w:r>
         <w:rPr>
-          <w:lang w:val="en-US"/>
+          <w:lang w:val="es-MX"/>
         </w:rPr>
         <w:t>_</w:t>
       </w:r>
       <w:proofErr w:type="gramStart"/>
       <w:r>
         <w:rPr>
-          <w:lang w:val="en-US"/>
+          <w:lang w:val="es-MX"/>
         </w:rPr>
         <w:t>p</w:t>
       </w:r>
       <w:r>
         <w:rPr>
-          <w:lang w:val="en-US"/>
+          <w:lang w:val="es-MX"/>
         </w:rPr>
         <w:t>rint</w:t>
       </w:r>
       <w:proofErr w:type="spellEnd"/>
       <w:r>
         <w:rPr>
-          <w:lang w:val="en-US"/>
+          <w:lang w:val="es-MX"/>
         </w:rPr>
         <w:t>(</w:t>
       </w:r>
       <w:proofErr w:type="gramEnd"/>
       <w:r>
         <w:rPr>
-          <w:lang w:val="en-US"/>
-        </w:rPr>
-        <w:t>'var3 = ' + str(var3))</w:t>
+          <w:lang w:val="es-MX"/>
+        </w:rPr>
+        <w:t xml:space="preserve">'var3 = ' + </w:t>
+      </w:r>
+      <w:proofErr w:type="spellStart"/>
+      <w:r>
+        <w:rPr>
+          <w:lang w:val="es-MX"/>
+        </w:rPr>
+        <w:t>str</w:t>
+      </w:r>
+      <w:proofErr w:type="spellEnd"/>
+      <w:r>
+        <w:rPr>
+          <w:lang w:val="es-MX"/>
+        </w:rPr>
+        <w:t>(var3))</w:t>
       </w:r>
     </w:p>
     <w:p>

</xml_diff>